<commit_message>
The scrip of DB
</commit_message>
<xml_diff>
--- a/DBdiagram.docx
+++ b/DBdiagram.docx
@@ -4,6 +4,7 @@
   <w:body>
     <w:p>
       <w:bookmarkStart w:id="0" w:name="_GoBack"/>
+      <w:bookmarkEnd w:id="0"/>
       <w:r>
         <w:rPr>
           <w:noProof/>
@@ -11,11 +12,11 @@
         <w:drawing>
           <wp:anchor distT="0" distB="0" distL="114300" distR="114300" simplePos="0" relativeHeight="251658240" behindDoc="0" locked="0" layoutInCell="1" allowOverlap="1" wp14:anchorId="3AD98DEA">
             <wp:simplePos x="0" y="0"/>
-            <wp:positionH relativeFrom="margin">
-              <wp:posOffset>-610235</wp:posOffset>
+            <wp:positionH relativeFrom="page">
+              <wp:align>right</wp:align>
             </wp:positionH>
             <wp:positionV relativeFrom="margin">
-              <wp:align>top</wp:align>
+              <wp:posOffset>304800</wp:posOffset>
             </wp:positionV>
             <wp:extent cx="9420225" cy="5476875"/>
             <wp:effectExtent l="0" t="0" r="9525" b="9525"/>
@@ -64,7 +65,6 @@
           </wp:anchor>
         </w:drawing>
       </w:r>
-      <w:bookmarkEnd w:id="0"/>
     </w:p>
     <w:sectPr>
       <w:pgSz w:w="15840" w:h="12240" w:orient="landscape"/>

</xml_diff>